<commit_message>
login to goodreads included
</commit_message>
<xml_diff>
--- a/Logbook.docx
+++ b/Logbook.docx
@@ -510,8 +510,6 @@
       <w:pPr>
         <w:rPr>
           <w:rFonts w:ascii="Times New Roman" w:hAnsi="Times New Roman" w:cs="Times New Roman"/>
-          <w:b/>
-          <w:bCs/>
           <w:sz w:val="24"/>
           <w:szCs w:val="24"/>
         </w:rPr>
@@ -542,6 +540,215 @@
         </w:rPr>
         <w:t>. I have managed to write the code that scrapes all the info I want for a book, including the description but excluding the reviews. I am having issues with selecting out only reviews and not also comments to reviews. Goodreads frustratingly allows more than just text in reviews which makes a bit complicated.</w:t>
       </w:r>
+    </w:p>
+    <w:p>
+      <w:pPr>
+        <w:rPr>
+          <w:rFonts w:ascii="Times New Roman" w:hAnsi="Times New Roman" w:cs="Times New Roman"/>
+          <w:sz w:val="24"/>
+          <w:szCs w:val="24"/>
+        </w:rPr>
+      </w:pPr>
+    </w:p>
+    <w:p>
+      <w:pPr>
+        <w:rPr>
+          <w:rFonts w:ascii="Times New Roman" w:hAnsi="Times New Roman" w:cs="Times New Roman"/>
+          <w:b/>
+          <w:bCs/>
+          <w:sz w:val="24"/>
+          <w:szCs w:val="24"/>
+        </w:rPr>
+      </w:pPr>
+    </w:p>
+    <w:p>
+      <w:pPr>
+        <w:rPr>
+          <w:rFonts w:ascii="Times New Roman" w:hAnsi="Times New Roman" w:cs="Times New Roman"/>
+          <w:b/>
+          <w:bCs/>
+          <w:sz w:val="24"/>
+          <w:szCs w:val="24"/>
+        </w:rPr>
+      </w:pPr>
+      <w:r>
+        <w:rPr>
+          <w:rFonts w:ascii="Times New Roman" w:hAnsi="Times New Roman" w:cs="Times New Roman"/>
+          <w:b/>
+          <w:bCs/>
+          <w:sz w:val="24"/>
+          <w:szCs w:val="24"/>
+        </w:rPr>
+        <w:lastRenderedPageBreak/>
+        <w:t>Friday 16</w:t>
+      </w:r>
+      <w:r>
+        <w:rPr>
+          <w:rFonts w:ascii="Times New Roman" w:hAnsi="Times New Roman" w:cs="Times New Roman"/>
+          <w:b/>
+          <w:bCs/>
+          <w:sz w:val="24"/>
+          <w:szCs w:val="24"/>
+          <w:vertAlign w:val="superscript"/>
+        </w:rPr>
+        <w:t>th</w:t>
+      </w:r>
+      <w:r>
+        <w:rPr>
+          <w:rFonts w:ascii="Times New Roman" w:hAnsi="Times New Roman" w:cs="Times New Roman"/>
+          <w:b/>
+          <w:bCs/>
+          <w:sz w:val="24"/>
+          <w:szCs w:val="24"/>
+        </w:rPr>
+        <w:t xml:space="preserve"> December</w:t>
+      </w:r>
+    </w:p>
+    <w:p>
+      <w:pPr>
+        <w:rPr>
+          <w:rFonts w:ascii="Times New Roman" w:hAnsi="Times New Roman" w:cs="Times New Roman"/>
+          <w:sz w:val="24"/>
+          <w:szCs w:val="24"/>
+        </w:rPr>
+      </w:pPr>
+      <w:r>
+        <w:rPr>
+          <w:rFonts w:ascii="Times New Roman" w:hAnsi="Times New Roman" w:cs="Times New Roman"/>
+          <w:sz w:val="24"/>
+          <w:szCs w:val="24"/>
+        </w:rPr>
+        <w:t xml:space="preserve">I </w:t>
+      </w:r>
+      <w:r>
+        <w:rPr>
+          <w:rFonts w:ascii="Times New Roman" w:hAnsi="Times New Roman" w:cs="Times New Roman"/>
+          <w:sz w:val="24"/>
+          <w:szCs w:val="24"/>
+        </w:rPr>
+        <w:t>have realized</w:t>
+      </w:r>
+      <w:r>
+        <w:rPr>
+          <w:rFonts w:ascii="Times New Roman" w:hAnsi="Times New Roman" w:cs="Times New Roman"/>
+          <w:sz w:val="24"/>
+          <w:szCs w:val="24"/>
+        </w:rPr>
+        <w:t xml:space="preserve"> that the </w:t>
+      </w:r>
+      <w:proofErr w:type="spellStart"/>
+      <w:r>
+        <w:rPr>
+          <w:rFonts w:ascii="Times New Roman" w:hAnsi="Times New Roman" w:cs="Times New Roman"/>
+          <w:sz w:val="24"/>
+          <w:szCs w:val="24"/>
+        </w:rPr>
+        <w:t>goodreads</w:t>
+      </w:r>
+      <w:proofErr w:type="spellEnd"/>
+      <w:r>
+        <w:rPr>
+          <w:rFonts w:ascii="Times New Roman" w:hAnsi="Times New Roman" w:cs="Times New Roman"/>
+          <w:sz w:val="24"/>
+          <w:szCs w:val="24"/>
+        </w:rPr>
+        <w:t xml:space="preserve"> “shelves” of books contain duplicates. </w:t>
+      </w:r>
+      <w:r>
+        <w:rPr>
+          <w:rFonts w:ascii="Times New Roman" w:hAnsi="Times New Roman" w:cs="Times New Roman"/>
+          <w:sz w:val="24"/>
+          <w:szCs w:val="24"/>
+        </w:rPr>
+        <w:t xml:space="preserve">I have added a filter so only books with unique </w:t>
+      </w:r>
+      <w:proofErr w:type="spellStart"/>
+      <w:r>
+        <w:rPr>
+          <w:rFonts w:ascii="Times New Roman" w:hAnsi="Times New Roman" w:cs="Times New Roman"/>
+          <w:sz w:val="24"/>
+          <w:szCs w:val="24"/>
+        </w:rPr>
+        <w:t>url</w:t>
+      </w:r>
+      <w:proofErr w:type="spellEnd"/>
+      <w:r>
+        <w:rPr>
+          <w:rFonts w:ascii="Times New Roman" w:hAnsi="Times New Roman" w:cs="Times New Roman"/>
+          <w:sz w:val="24"/>
+          <w:szCs w:val="24"/>
+        </w:rPr>
+        <w:t xml:space="preserve"> links are stored. There still may be duplicates but those books will then have 2 different pages with 2 different comment sections. Looking at the output from the “to-read” shelf, there are now 1207/1249 books with unique links and of those a quick look in excel suggests all are </w:t>
+      </w:r>
+      <w:proofErr w:type="gramStart"/>
+      <w:r>
+        <w:rPr>
+          <w:rFonts w:ascii="Times New Roman" w:hAnsi="Times New Roman" w:cs="Times New Roman"/>
+          <w:sz w:val="24"/>
+          <w:szCs w:val="24"/>
+        </w:rPr>
+        <w:t>actually unique</w:t>
+      </w:r>
+      <w:proofErr w:type="gramEnd"/>
+      <w:r>
+        <w:rPr>
+          <w:rFonts w:ascii="Times New Roman" w:hAnsi="Times New Roman" w:cs="Times New Roman"/>
+          <w:sz w:val="24"/>
+          <w:szCs w:val="24"/>
+        </w:rPr>
+        <w:t xml:space="preserve"> (sorting names by A to Z and looking at repeat rows).</w:t>
+      </w:r>
+    </w:p>
+    <w:p>
+      <w:pPr>
+        <w:rPr>
+          <w:rFonts w:ascii="Times New Roman" w:hAnsi="Times New Roman" w:cs="Times New Roman"/>
+          <w:sz w:val="24"/>
+          <w:szCs w:val="24"/>
+        </w:rPr>
+      </w:pPr>
+      <w:r>
+        <w:rPr>
+          <w:rFonts w:ascii="Times New Roman" w:hAnsi="Times New Roman" w:cs="Times New Roman"/>
+          <w:sz w:val="24"/>
+          <w:szCs w:val="24"/>
+        </w:rPr>
+        <w:t>I have also found that to be able to see 1249 books per shelf, you need to be logged in. I have used the selenium package to make my code log itself in so that when scraping it can access all the visible books in a list.</w:t>
+      </w:r>
+      <w:r>
+        <w:rPr>
+          <w:rFonts w:ascii="Times New Roman" w:hAnsi="Times New Roman" w:cs="Times New Roman"/>
+          <w:sz w:val="24"/>
+          <w:szCs w:val="24"/>
+        </w:rPr>
+        <w:t xml:space="preserve"> </w:t>
+      </w:r>
+    </w:p>
+    <w:p>
+      <w:pPr>
+        <w:rPr>
+          <w:rFonts w:ascii="Times New Roman" w:hAnsi="Times New Roman" w:cs="Times New Roman"/>
+          <w:sz w:val="24"/>
+          <w:szCs w:val="24"/>
+        </w:rPr>
+      </w:pPr>
+      <w:r>
+        <w:rPr>
+          <w:rFonts w:ascii="Times New Roman" w:hAnsi="Times New Roman" w:cs="Times New Roman"/>
+          <w:sz w:val="24"/>
+          <w:szCs w:val="24"/>
+        </w:rPr>
+        <w:t xml:space="preserve"> </w:t>
+      </w:r>
+    </w:p>
+    <w:p>
+      <w:pPr>
+        <w:rPr>
+          <w:rFonts w:ascii="Times New Roman" w:hAnsi="Times New Roman" w:cs="Times New Roman"/>
+          <w:sz w:val="24"/>
+          <w:szCs w:val="24"/>
+        </w:rPr>
+      </w:pPr>
     </w:p>
     <w:sectPr>
       <w:headerReference w:type="default" r:id="rId7"/>

</xml_diff>

<commit_message>
fixing what didnt work
</commit_message>
<xml_diff>
--- a/Logbook.docx
+++ b/Logbook.docx
@@ -181,25 +181,7 @@
           <w:sz w:val="24"/>
           <w:szCs w:val="24"/>
         </w:rPr>
-        <w:t xml:space="preserve">I have found that amazon doesn’t support scraping their website (and the API is not completely free) so I need to find a different website. I have ended up with Goodreads (also as mentioned in the course) but I still want to get a lot more books to work with. I have found their “lists” of books to be nicely accessible for scraping a managed to get 1249 books (name, link to books page) from the largest list “to-read”. Even though it is said to contain over 2bn books, it turns out that </w:t>
-      </w:r>
-      <w:proofErr w:type="spellStart"/>
-      <w:r>
-        <w:rPr>
-          <w:rFonts w:ascii="Times New Roman" w:hAnsi="Times New Roman" w:cs="Times New Roman"/>
-          <w:sz w:val="24"/>
-          <w:szCs w:val="24"/>
-        </w:rPr>
-        <w:t>goodreads</w:t>
-      </w:r>
-      <w:proofErr w:type="spellEnd"/>
-      <w:r>
-        <w:rPr>
-          <w:rFonts w:ascii="Times New Roman" w:hAnsi="Times New Roman" w:cs="Times New Roman"/>
-          <w:sz w:val="24"/>
-          <w:szCs w:val="24"/>
-        </w:rPr>
-        <w:t xml:space="preserve"> website doesn’t bother showing more than the first 1249 books (25 pages with 50 books, last cutoff with only 49). This is still a good amount.</w:t>
+        <w:t>I have found that amazon doesn’t support scraping their website (and the API is not completely free) so I need to find a different website. I have ended up with Goodreads (also as mentioned in the course) but I still want to get a lot more books to work with. I have found their “lists” of books to be nicely accessible for scraping a managed to get 1249 books (name, link to books page) from the largest list “to-read”. Even though it is said to contain over 2bn books, it turns out that goodreads website doesn’t bother showing more than the first 1249 books (25 pages with 50 books, last cutoff with only 49). This is still a good amount.</w:t>
       </w:r>
     </w:p>
     <w:p>
@@ -240,43 +222,7 @@
           <w:sz w:val="24"/>
           <w:szCs w:val="24"/>
         </w:rPr>
-        <w:t xml:space="preserve">the webpages of individual books are using </w:t>
-      </w:r>
-      <w:proofErr w:type="spellStart"/>
-      <w:r>
-        <w:rPr>
-          <w:rFonts w:ascii="Times New Roman" w:hAnsi="Times New Roman" w:cs="Times New Roman"/>
-          <w:sz w:val="24"/>
-          <w:szCs w:val="24"/>
-        </w:rPr>
-        <w:t>javascript</w:t>
-      </w:r>
-      <w:proofErr w:type="spellEnd"/>
-      <w:r>
-        <w:rPr>
-          <w:rFonts w:ascii="Times New Roman" w:hAnsi="Times New Roman" w:cs="Times New Roman"/>
-          <w:sz w:val="24"/>
-          <w:szCs w:val="24"/>
-        </w:rPr>
-        <w:t xml:space="preserve"> and so using </w:t>
-      </w:r>
-      <w:proofErr w:type="spellStart"/>
-      <w:r>
-        <w:rPr>
-          <w:rFonts w:ascii="Times New Roman" w:hAnsi="Times New Roman" w:cs="Times New Roman"/>
-          <w:sz w:val="24"/>
-          <w:szCs w:val="24"/>
-        </w:rPr>
-        <w:t>BeautifulSoup</w:t>
-      </w:r>
-      <w:proofErr w:type="spellEnd"/>
-      <w:r>
-        <w:rPr>
-          <w:rFonts w:ascii="Times New Roman" w:hAnsi="Times New Roman" w:cs="Times New Roman"/>
-          <w:sz w:val="24"/>
-          <w:szCs w:val="24"/>
-        </w:rPr>
-        <w:t xml:space="preserve"> alone won’t be enough there. I have therefore decided to include “learning the Selenium</w:t>
+        <w:t>the webpages of individual books are using javascript and so using BeautifulSoup alone won’t be enough there. I have therefore decided to include “learning the Selenium</w:t>
       </w:r>
       <w:r>
         <w:rPr>
@@ -388,43 +334,7 @@
           <w:sz w:val="24"/>
           <w:szCs w:val="24"/>
         </w:rPr>
-        <w:t xml:space="preserve">I have learned how to use the “Selenium” library for scraping website that use </w:t>
-      </w:r>
-      <w:proofErr w:type="spellStart"/>
-      <w:r>
-        <w:rPr>
-          <w:rFonts w:ascii="Times New Roman" w:hAnsi="Times New Roman" w:cs="Times New Roman"/>
-          <w:sz w:val="24"/>
-          <w:szCs w:val="24"/>
-        </w:rPr>
-        <w:t>javascript</w:t>
-      </w:r>
-      <w:proofErr w:type="spellEnd"/>
-      <w:r>
-        <w:rPr>
-          <w:rFonts w:ascii="Times New Roman" w:hAnsi="Times New Roman" w:cs="Times New Roman"/>
-          <w:sz w:val="24"/>
-          <w:szCs w:val="24"/>
-        </w:rPr>
-        <w:t xml:space="preserve"> to load dynamically, which is exactly the case for the </w:t>
-      </w:r>
-      <w:proofErr w:type="spellStart"/>
-      <w:r>
-        <w:rPr>
-          <w:rFonts w:ascii="Times New Roman" w:hAnsi="Times New Roman" w:cs="Times New Roman"/>
-          <w:sz w:val="24"/>
-          <w:szCs w:val="24"/>
-        </w:rPr>
-        <w:t>goodreads</w:t>
-      </w:r>
-      <w:proofErr w:type="spellEnd"/>
-      <w:r>
-        <w:rPr>
-          <w:rFonts w:ascii="Times New Roman" w:hAnsi="Times New Roman" w:cs="Times New Roman"/>
-          <w:sz w:val="24"/>
-          <w:szCs w:val="24"/>
-        </w:rPr>
-        <w:t xml:space="preserve"> pages of individual books. I admit this was a big struggle and took me </w:t>
+        <w:t xml:space="preserve">I have learned how to use the “Selenium” library for scraping website that use javascript to load dynamically, which is exactly the case for the goodreads pages of individual books. I admit this was a big struggle and took me </w:t>
       </w:r>
       <w:r>
         <w:rPr>
@@ -520,25 +430,7 @@
           <w:sz w:val="24"/>
           <w:szCs w:val="24"/>
         </w:rPr>
-        <w:t xml:space="preserve">I have learned how to use the “Scrapy” library its “Selector” class to find data on a website using </w:t>
-      </w:r>
-      <w:proofErr w:type="spellStart"/>
-      <w:r>
-        <w:rPr>
-          <w:rFonts w:ascii="Times New Roman" w:hAnsi="Times New Roman" w:cs="Times New Roman"/>
-          <w:sz w:val="24"/>
-          <w:szCs w:val="24"/>
-        </w:rPr>
-        <w:t>xpaths</w:t>
-      </w:r>
-      <w:proofErr w:type="spellEnd"/>
-      <w:r>
-        <w:rPr>
-          <w:rFonts w:ascii="Times New Roman" w:hAnsi="Times New Roman" w:cs="Times New Roman"/>
-          <w:sz w:val="24"/>
-          <w:szCs w:val="24"/>
-        </w:rPr>
-        <w:t>. I have managed to write the code that scrapes all the info I want for a book, including the description but excluding the reviews. I am having issues with selecting out only reviews and not also comments to reviews. Goodreads frustratingly allows more than just text in reviews which makes a bit complicated.</w:t>
+        <w:t>I have learned how to use the “Scrapy” library its “Selector” class to find data on a website using xpaths. I have managed to write the code that scrapes all the info I want for a book, including the description but excluding the reviews. I am having issues with selecting out only reviews and not also comments to reviews. Goodreads frustratingly allows more than just text in reviews which makes a bit complicated.</w:t>
       </w:r>
     </w:p>
     <w:p>
@@ -634,69 +526,15 @@
           <w:sz w:val="24"/>
           <w:szCs w:val="24"/>
         </w:rPr>
-        <w:t xml:space="preserve"> that the </w:t>
-      </w:r>
-      <w:proofErr w:type="spellStart"/>
-      <w:r>
-        <w:rPr>
-          <w:rFonts w:ascii="Times New Roman" w:hAnsi="Times New Roman" w:cs="Times New Roman"/>
-          <w:sz w:val="24"/>
-          <w:szCs w:val="24"/>
-        </w:rPr>
-        <w:t>goodreads</w:t>
-      </w:r>
-      <w:proofErr w:type="spellEnd"/>
-      <w:r>
-        <w:rPr>
-          <w:rFonts w:ascii="Times New Roman" w:hAnsi="Times New Roman" w:cs="Times New Roman"/>
-          <w:sz w:val="24"/>
-          <w:szCs w:val="24"/>
-        </w:rPr>
-        <w:t xml:space="preserve"> “shelves” of books contain duplicates. </w:t>
-      </w:r>
-      <w:r>
-        <w:rPr>
-          <w:rFonts w:ascii="Times New Roman" w:hAnsi="Times New Roman" w:cs="Times New Roman"/>
-          <w:sz w:val="24"/>
-          <w:szCs w:val="24"/>
-        </w:rPr>
-        <w:t xml:space="preserve">I have added a filter so only books with unique </w:t>
-      </w:r>
-      <w:proofErr w:type="spellStart"/>
-      <w:r>
-        <w:rPr>
-          <w:rFonts w:ascii="Times New Roman" w:hAnsi="Times New Roman" w:cs="Times New Roman"/>
-          <w:sz w:val="24"/>
-          <w:szCs w:val="24"/>
-        </w:rPr>
-        <w:t>url</w:t>
-      </w:r>
-      <w:proofErr w:type="spellEnd"/>
-      <w:r>
-        <w:rPr>
-          <w:rFonts w:ascii="Times New Roman" w:hAnsi="Times New Roman" w:cs="Times New Roman"/>
-          <w:sz w:val="24"/>
-          <w:szCs w:val="24"/>
-        </w:rPr>
-        <w:t xml:space="preserve"> links are stored. There still may be duplicates but those books will then have 2 different pages with 2 different comment sections. Looking at the output from the “to-read” shelf, there are now 1207/1249 books with unique links and of those a quick look in excel suggests all are </w:t>
-      </w:r>
-      <w:proofErr w:type="gramStart"/>
-      <w:r>
-        <w:rPr>
-          <w:rFonts w:ascii="Times New Roman" w:hAnsi="Times New Roman" w:cs="Times New Roman"/>
-          <w:sz w:val="24"/>
-          <w:szCs w:val="24"/>
-        </w:rPr>
-        <w:t>actually unique</w:t>
-      </w:r>
-      <w:proofErr w:type="gramEnd"/>
-      <w:r>
-        <w:rPr>
-          <w:rFonts w:ascii="Times New Roman" w:hAnsi="Times New Roman" w:cs="Times New Roman"/>
-          <w:sz w:val="24"/>
-          <w:szCs w:val="24"/>
-        </w:rPr>
-        <w:t xml:space="preserve"> (sorting names by A to Z and looking at repeat rows).</w:t>
+        <w:t xml:space="preserve"> that the goodreads “shelves” of books contain duplicates. </w:t>
+      </w:r>
+      <w:r>
+        <w:rPr>
+          <w:rFonts w:ascii="Times New Roman" w:hAnsi="Times New Roman" w:cs="Times New Roman"/>
+          <w:sz w:val="24"/>
+          <w:szCs w:val="24"/>
+        </w:rPr>
+        <w:t>I have added a filter so only books with unique url links are stored. There still may be duplicates but those books will then have 2 different pages with 2 different comment sections. Looking at the output from the “to-read” shelf, there are now 1207/1249 books with unique links and of those a quick look in excel suggests all are actually unique (sorting names by A to Z and looking at repeat rows).</w:t>
       </w:r>
     </w:p>
     <w:p>
@@ -722,6 +560,14 @@
           <w:szCs w:val="24"/>
         </w:rPr>
         <w:t xml:space="preserve"> </w:t>
+      </w:r>
+      <w:r>
+        <w:rPr>
+          <w:rFonts w:ascii="Times New Roman" w:hAnsi="Times New Roman" w:cs="Times New Roman"/>
+          <w:sz w:val="24"/>
+          <w:szCs w:val="24"/>
+        </w:rPr>
+        <w:t>This is not completely automate because sometimes there is a “im not a robot” check and then I need to fill that out myself before the script can continue.</w:t>
       </w:r>
     </w:p>
     <w:p>
@@ -819,13 +665,8 @@
       <w:jc w:val="right"/>
     </w:pPr>
     <w:r>
-      <w:t xml:space="preserve">Emil </w:t>
+      <w:t>Emil Javurek</w:t>
     </w:r>
-    <w:proofErr w:type="spellStart"/>
-    <w:r>
-      <w:t>Javurek</w:t>
-    </w:r>
-    <w:proofErr w:type="spellEnd"/>
   </w:p>
   <w:p>
     <w:pPr>

</xml_diff>

<commit_message>
data collection complete, time to analyse
</commit_message>
<xml_diff>
--- a/Logbook.docx
+++ b/Logbook.docx
@@ -690,7 +690,39 @@
           <w:sz w:val="24"/>
           <w:szCs w:val="24"/>
         </w:rPr>
-        <w:t>and made it error proof enough that I can run all crawl through all 1200 book pages at once and scrape them. I can now finally start working with the data.</w:t>
+        <w:t xml:space="preserve">and made it </w:t>
+      </w:r>
+      <w:r>
+        <w:rPr>
+          <w:rFonts w:ascii="Times New Roman" w:hAnsi="Times New Roman" w:cs="Times New Roman"/>
+          <w:sz w:val="24"/>
+          <w:szCs w:val="24"/>
+        </w:rPr>
+        <w:t xml:space="preserve">good </w:t>
+      </w:r>
+      <w:r>
+        <w:rPr>
+          <w:rFonts w:ascii="Times New Roman" w:hAnsi="Times New Roman" w:cs="Times New Roman"/>
+          <w:sz w:val="24"/>
+          <w:szCs w:val="24"/>
+        </w:rPr>
+        <w:t xml:space="preserve">enough that I can </w:t>
+      </w:r>
+      <w:r>
+        <w:rPr>
+          <w:rFonts w:ascii="Times New Roman" w:hAnsi="Times New Roman" w:cs="Times New Roman"/>
+          <w:sz w:val="24"/>
+          <w:szCs w:val="24"/>
+        </w:rPr>
+        <w:t>do a</w:t>
+      </w:r>
+      <w:r>
+        <w:rPr>
+          <w:rFonts w:ascii="Times New Roman" w:hAnsi="Times New Roman" w:cs="Times New Roman"/>
+          <w:sz w:val="24"/>
+          <w:szCs w:val="24"/>
+        </w:rPr>
+        <w:t xml:space="preserve"> crawl through all 1200 book pages at once and scrape them. I can now finally start working with the data.</w:t>
       </w:r>
     </w:p>
     <w:p>

</xml_diff>